<commit_message>
Added a PDF format
</commit_message>
<xml_diff>
--- a/CS-230/MINUTES FOR FIRST MEETING 15.docx
+++ b/CS-230/MINUTES FOR FIRST MEETING 15.docx
@@ -34,8 +34,6 @@
       <w:r>
         <w:t xml:space="preserve">    GEORGE COOK</w:t>
       </w:r>
-      <w:bookmarkStart w:id="0" w:name="_GoBack"/>
-      <w:bookmarkEnd w:id="0"/>
     </w:p>
     <w:p>
       <w:pPr>
@@ -124,6 +122,9 @@
     </w:p>
     <w:p>
       <w:r>
+        <w:t xml:space="preserve">Think about </w:t>
+      </w:r>
+      <w:r>
         <w:t>Smart enemy bot, count, finding a path, coordinates.</w:t>
       </w:r>
     </w:p>
@@ -134,8 +135,16 @@
         </w:rPr>
       </w:pPr>
       <w:r>
-        <w:t>File format using text file</w:t>
-      </w:r>
+        <w:t xml:space="preserve">And how we are going to design the Level Format </w:t>
+      </w:r>
+      <w:r>
+        <w:t>File using text file</w:t>
+      </w:r>
+      <w:r>
+        <w:t xml:space="preserve"> or other means of representing it.</w:t>
+      </w:r>
+      <w:bookmarkStart w:id="0" w:name="_GoBack"/>
+      <w:bookmarkEnd w:id="0"/>
       <w:r>
         <w:rPr>
           <w:u w:val="single"/>
@@ -276,6 +285,7 @@
     <w:lsdException w:name="HTML Sample" w:semiHidden="1" w:unhideWhenUsed="1"/>
     <w:lsdException w:name="HTML Typewriter" w:semiHidden="1" w:unhideWhenUsed="1"/>
     <w:lsdException w:name="HTML Variable" w:semiHidden="1" w:unhideWhenUsed="1"/>
+    <w:lsdException w:name="Normal Table" w:semiHidden="1" w:unhideWhenUsed="1"/>
     <w:lsdException w:name="annotation subject" w:semiHidden="1" w:unhideWhenUsed="1"/>
     <w:lsdException w:name="No List" w:semiHidden="1" w:unhideWhenUsed="1"/>
     <w:lsdException w:name="Outline List 1" w:semiHidden="1" w:unhideWhenUsed="1"/>
@@ -322,8 +332,10 @@
     <w:lsdException w:name="Table Subtle 2" w:semiHidden="1" w:unhideWhenUsed="1"/>
     <w:lsdException w:name="Table Web 1" w:semiHidden="1" w:unhideWhenUsed="1"/>
     <w:lsdException w:name="Table Web 2" w:semiHidden="1" w:unhideWhenUsed="1"/>
+    <w:lsdException w:name="Table Web 3" w:semiHidden="1" w:unhideWhenUsed="1"/>
     <w:lsdException w:name="Balloon Text" w:semiHidden="1" w:unhideWhenUsed="1"/>
     <w:lsdException w:name="Table Grid" w:uiPriority="39"/>
+    <w:lsdException w:name="Table Theme" w:semiHidden="1" w:unhideWhenUsed="1"/>
     <w:lsdException w:name="Placeholder Text" w:semiHidden="1"/>
     <w:lsdException w:name="No Spacing" w:uiPriority="1" w:qFormat="1"/>
     <w:lsdException w:name="Light Shading" w:uiPriority="60"/>

</xml_diff>